<commit_message>
updated youtube link, minor text editing
</commit_message>
<xml_diff>
--- a/Entry text.docx
+++ b/Entry text.docx
@@ -97,15 +97,7 @@
           <w:b/>
           <w:bCs/>
         </w:rPr>
-        <w:t>600_</w:t>
-      </w:r>
-      <w:r>
-        <w:rPr>
-          <w:rFonts w:ascii="Times New Roman" w:eastAsia="Times New Roman" w:hAnsi="Times New Roman" w:cs="Times New Roman"/>
-          <w:b/>
-          <w:bCs/>
-        </w:rPr>
-        <w:t>0090</w:t>
+        <w:t>600_0090</w:t>
       </w:r>
     </w:p>
     <w:p>
@@ -1041,6 +1033,47 @@
           <w:rFonts w:ascii="Times New Roman" w:eastAsia="Times New Roman" w:hAnsi="Times New Roman" w:cs="Times New Roman"/>
         </w:rPr>
         <w:t>600_9288</w:t>
+      </w:r>
+    </w:p>
+    <w:p>
+      <w:pPr>
+        <w:rPr>
+          <w:rFonts w:ascii="Times New Roman" w:eastAsia="Times New Roman" w:hAnsi="Times New Roman" w:cs="Times New Roman"/>
+        </w:rPr>
+      </w:pPr>
+    </w:p>
+    <w:p>
+      <w:pPr>
+        <w:rPr>
+          <w:rFonts w:ascii="Times New Roman" w:eastAsia="Times New Roman" w:hAnsi="Times New Roman" w:cs="Times New Roman"/>
+        </w:rPr>
+      </w:pPr>
+    </w:p>
+    <w:p>
+      <w:pPr>
+        <w:rPr>
+          <w:rFonts w:ascii="Times New Roman" w:eastAsia="Times New Roman" w:hAnsi="Times New Roman" w:cs="Times New Roman"/>
+        </w:rPr>
+      </w:pPr>
+      <w:r>
+        <w:rPr>
+          <w:rFonts w:ascii="Times New Roman" w:eastAsia="Times New Roman" w:hAnsi="Times New Roman" w:cs="Times New Roman"/>
+        </w:rPr>
+        <w:t xml:space="preserve">A majority conservative Supreme Court. Climate change. Voting rights under attack. Fascism in the USA! Are you freaking out yet? Are you Fine </w:t>
+      </w:r>
+      <w:proofErr w:type="gramStart"/>
+      <w:r>
+        <w:rPr>
+          <w:rFonts w:ascii="Times New Roman" w:eastAsia="Times New Roman" w:hAnsi="Times New Roman" w:cs="Times New Roman"/>
+        </w:rPr>
+        <w:t>With</w:t>
+      </w:r>
+      <w:proofErr w:type="gramEnd"/>
+      <w:r>
+        <w:rPr>
+          <w:rFonts w:ascii="Times New Roman" w:eastAsia="Times New Roman" w:hAnsi="Times New Roman" w:cs="Times New Roman"/>
+        </w:rPr>
+        <w:t xml:space="preserve"> This?</w:t>
       </w:r>
     </w:p>
     <w:p>

</xml_diff>